<commit_message>
example of cached command
</commit_message>
<xml_diff>
--- a/Example Doc.docx
+++ b/Example Doc.docx
@@ -9,12 +9,44 @@
     </w:p>
     <w:p>
       <w:r>
-        <w:t>Changning and modifying the file</w:t>
-      </w:r>
+        <w:t xml:space="preserve">Changning and modifying the </w:t>
+      </w:r>
+      <w:proofErr w:type="gramStart"/>
+      <w:r>
+        <w:t>file</w:t>
+      </w:r>
+      <w:proofErr w:type="gramEnd"/>
     </w:p>
     <w:p>
       <w:r>
-        <w:t xml:space="preserve">rm -rf .git   -&gt; Deletes the repository </w:t>
+        <w:t>rm -</w:t>
+      </w:r>
+      <w:proofErr w:type="gramStart"/>
+      <w:r>
+        <w:t>rf .git</w:t>
+      </w:r>
+      <w:proofErr w:type="gramEnd"/>
+      <w:r>
+        <w:t xml:space="preserve">   -&gt; Deletes the repository </w:t>
+      </w:r>
+    </w:p>
+    <w:p>
+      <w:r>
+        <w:t xml:space="preserve">git rm --cached filename  </w:t>
+      </w:r>
+      <w:r>
+        <w:sym w:font="Wingdings" w:char="F0E0"/>
+      </w:r>
+      <w:r>
+        <w:t xml:space="preserve"> does not track the file </w:t>
+      </w:r>
+      <w:proofErr w:type="gramStart"/>
+      <w:r>
+        <w:t>further</w:t>
+      </w:r>
+      <w:proofErr w:type="gramEnd"/>
+      <w:r>
+        <w:t xml:space="preserve"> </w:t>
       </w:r>
     </w:p>
     <w:sectPr>

</xml_diff>